<commit_message>
Cosas finales del entregable 2, versiones avanzadas del entregable 3 y borrador del entregable 4
</commit_message>
<xml_diff>
--- a/TPSI2 - Entregable 2 - Descripción detallada del problema-v3.docx
+++ b/TPSI2 - Entregable 2 - Descripción detallada del problema-v3.docx
@@ -1,6 +1,6 @@
 
 <file path=word/document.xml><?xml version="1.0" encoding="utf-8"?>
-<w:document xmlns:wpc="http://schemas.microsoft.com/office/word/2010/wordprocessingCanvas" xmlns:mc="http://schemas.openxmlformats.org/markup-compatibility/2006" xmlns:o="urn:schemas-microsoft-com:office:office" xmlns:r="http://schemas.openxmlformats.org/officeDocument/2006/relationships" xmlns:m="http://schemas.openxmlformats.org/officeDocument/2006/math" xmlns:v="urn:schemas-microsoft-com:vml" xmlns:wp14="http://schemas.microsoft.com/office/word/2010/wordprocessingDrawing" xmlns:wp="http://schemas.openxmlformats.org/drawingml/2006/wordprocessingDrawing" xmlns:w10="urn:schemas-microsoft-com:office:word" xmlns:w="http://schemas.openxmlformats.org/wordprocessingml/2006/main" xmlns:w14="http://schemas.microsoft.com/office/word/2010/wordml" xmlns:wpg="http://schemas.microsoft.com/office/word/2010/wordprocessingGroup" xmlns:wpi="http://schemas.microsoft.com/office/word/2010/wordprocessingInk" xmlns:wne="http://schemas.microsoft.com/office/word/2006/wordml" xmlns:wps="http://schemas.microsoft.com/office/word/2010/wordprocessingShape" mc:Ignorable="w14 wp14">
+<w:document xmlns:ve="http://schemas.openxmlformats.org/markup-compatibility/2006" xmlns:o="urn:schemas-microsoft-com:office:office" xmlns:r="http://schemas.openxmlformats.org/officeDocument/2006/relationships" xmlns:m="http://schemas.openxmlformats.org/officeDocument/2006/math" xmlns:v="urn:schemas-microsoft-com:vml" xmlns:wp="http://schemas.openxmlformats.org/drawingml/2006/wordprocessingDrawing" xmlns:w10="urn:schemas-microsoft-com:office:word" xmlns:w="http://schemas.openxmlformats.org/wordprocessingml/2006/main" xmlns:wne="http://schemas.microsoft.com/office/word/2006/wordml">
   <w:body>
     <w:p>
       <w:pPr>
@@ -1535,7 +1535,7 @@
                     </pic:cNvPicPr>
                   </pic:nvPicPr>
                   <pic:blipFill>
-                    <a:blip r:embed="rId9" cstate="print"/>
+                    <a:blip r:embed="rId8" cstate="print"/>
                     <a:srcRect/>
                     <a:stretch>
                       <a:fillRect/>
@@ -1828,7 +1828,7 @@
                     </pic:cNvPicPr>
                   </pic:nvPicPr>
                   <pic:blipFill>
-                    <a:blip r:embed="rId10" cstate="print"/>
+                    <a:blip r:embed="rId9" cstate="print"/>
                     <a:srcRect/>
                     <a:stretch>
                       <a:fillRect/>
@@ -1944,7 +1944,7 @@
                     </pic:cNvPicPr>
                   </pic:nvPicPr>
                   <pic:blipFill>
-                    <a:blip r:embed="rId11" cstate="print"/>
+                    <a:blip r:embed="rId10" cstate="print"/>
                     <a:srcRect/>
                     <a:stretch>
                       <a:fillRect/>
@@ -2148,10 +2148,28 @@
         <w:t>El responsable de una posición debe poder cargar</w:t>
       </w:r>
       <w:r>
-        <w:t xml:space="preserve"> </w:t>
-      </w:r>
-      <w:r>
-        <w:t>bienes de uso</w:t>
+        <w:t xml:space="preserve"> bienes de uso.</w:t>
+      </w:r>
+    </w:p>
+    <w:p>
+      <w:pPr>
+        <w:pStyle w:val="Prrafodelista"/>
+        <w:numPr>
+          <w:ilvl w:val="0"/>
+          <w:numId w:val="39"/>
+        </w:numPr>
+      </w:pPr>
+      <w:r>
+        <w:t>El responsable de una posición debe poder</w:t>
+      </w:r>
+      <w:r>
+        <w:t xml:space="preserve"> modificar</w:t>
+      </w:r>
+      <w:r>
+        <w:t xml:space="preserve"> bienes de uso</w:t>
+      </w:r>
+      <w:r>
+        <w:t xml:space="preserve"> cargados en el sistema</w:t>
       </w:r>
       <w:r>
         <w:t>.</w:t>
@@ -2166,19 +2184,79 @@
         </w:numPr>
       </w:pPr>
       <w:r>
+        <w:t xml:space="preserve">El responsable de una posición debe poder </w:t>
+      </w:r>
+      <w:r>
+        <w:t>dar de baja bienes de uso</w:t>
+      </w:r>
+      <w:r>
+        <w:t>.</w:t>
+      </w:r>
+    </w:p>
+    <w:p>
+      <w:pPr>
+        <w:pStyle w:val="Prrafodelista"/>
+        <w:numPr>
+          <w:ilvl w:val="0"/>
+          <w:numId w:val="39"/>
+        </w:numPr>
+      </w:pPr>
+      <w:r>
+        <w:t>El responsable de una posición</w:t>
+      </w:r>
+      <w:r>
+        <w:t xml:space="preserve"> debe</w:t>
+      </w:r>
+      <w:r>
+        <w:t xml:space="preserve"> poder cargar</w:t>
+      </w:r>
+      <w:r>
+        <w:t>le identificadores a un bien de uso</w:t>
+      </w:r>
+      <w:r>
+        <w:t>.</w:t>
+      </w:r>
+    </w:p>
+    <w:p>
+      <w:pPr>
+        <w:pStyle w:val="Prrafodelista"/>
+        <w:numPr>
+          <w:ilvl w:val="0"/>
+          <w:numId w:val="39"/>
+        </w:numPr>
+      </w:pPr>
+      <w:r>
         <w:t>El responsable de una posición debe poder</w:t>
       </w:r>
       <w:r>
-        <w:t xml:space="preserve"> modificar</w:t>
-      </w:r>
-      <w:r>
-        <w:t xml:space="preserve"> </w:t>
-      </w:r>
-      <w:r>
-        <w:t>bienes de uso</w:t>
-      </w:r>
-      <w:r>
-        <w:t xml:space="preserve"> cargados en el sistema</w:t>
+        <w:t xml:space="preserve"> modificar </w:t>
+      </w:r>
+      <w:r>
+        <w:t>los identificadores que un bien de uso tiene cargados.</w:t>
+      </w:r>
+    </w:p>
+    <w:p>
+      <w:pPr>
+        <w:pStyle w:val="Prrafodelista"/>
+        <w:numPr>
+          <w:ilvl w:val="0"/>
+          <w:numId w:val="39"/>
+        </w:numPr>
+      </w:pPr>
+      <w:r>
+        <w:t>El responsable de una posición debe poder</w:t>
+      </w:r>
+      <w:r>
+        <w:t xml:space="preserve"> eliminar identificadores </w:t>
+      </w:r>
+      <w:r>
+        <w:t>que</w:t>
+      </w:r>
+      <w:r>
+        <w:t xml:space="preserve"> un bien de uso</w:t>
+      </w:r>
+      <w:r>
+        <w:t xml:space="preserve"> tiene cargados</w:t>
       </w:r>
       <w:r>
         <w:t>.</w:t>
@@ -2193,10 +2271,10 @@
         </w:numPr>
       </w:pPr>
       <w:r>
-        <w:t xml:space="preserve">El responsable de una posición debe poder </w:t>
-      </w:r>
-      <w:r>
-        <w:t>dar de baja bienes de uso</w:t>
+        <w:t xml:space="preserve">Un bien de uso </w:t>
+      </w:r>
+      <w:r>
+        <w:t>debe tener al menos un identificador</w:t>
       </w:r>
       <w:r>
         <w:t>.</w:t>
@@ -2211,6 +2289,21 @@
         </w:numPr>
       </w:pPr>
       <w:r>
+        <w:t xml:space="preserve">Un bien de uso </w:t>
+      </w:r>
+      <w:r>
+        <w:t>sólo puede tener un identificador de cada clase.</w:t>
+      </w:r>
+    </w:p>
+    <w:p>
+      <w:pPr>
+        <w:pStyle w:val="Prrafodelista"/>
+        <w:numPr>
+          <w:ilvl w:val="0"/>
+          <w:numId w:val="39"/>
+        </w:numPr>
+      </w:pPr>
+      <w:r>
         <w:t>El responsable de una posición</w:t>
       </w:r>
       <w:r>
@@ -2220,130 +2313,7 @@
         <w:t xml:space="preserve"> poder cargar</w:t>
       </w:r>
       <w:r>
-        <w:t xml:space="preserve">le </w:t>
-      </w:r>
-      <w:r>
-        <w:t>identificadores a un bien de uso</w:t>
-      </w:r>
-      <w:r>
-        <w:t>.</w:t>
-      </w:r>
-    </w:p>
-    <w:p>
-      <w:pPr>
-        <w:pStyle w:val="Prrafodelista"/>
-        <w:numPr>
-          <w:ilvl w:val="0"/>
-          <w:numId w:val="39"/>
-        </w:numPr>
-      </w:pPr>
-      <w:r>
-        <w:t>El responsable de una posición debe poder</w:t>
-      </w:r>
-      <w:r>
-        <w:t xml:space="preserve"> modificar </w:t>
-      </w:r>
-      <w:r>
-        <w:t xml:space="preserve">los </w:t>
-      </w:r>
-      <w:r>
-        <w:t xml:space="preserve">identificadores </w:t>
-      </w:r>
-      <w:r>
-        <w:t xml:space="preserve">que </w:t>
-      </w:r>
-      <w:r>
-        <w:t>un bien de uso</w:t>
-      </w:r>
-      <w:r>
-        <w:t xml:space="preserve"> tiene cargados.</w:t>
-      </w:r>
-    </w:p>
-    <w:p>
-      <w:pPr>
-        <w:pStyle w:val="Prrafodelista"/>
-        <w:numPr>
-          <w:ilvl w:val="0"/>
-          <w:numId w:val="39"/>
-        </w:numPr>
-      </w:pPr>
-      <w:r>
-        <w:t>El responsable de una posición debe poder</w:t>
-      </w:r>
-      <w:r>
-        <w:t xml:space="preserve"> eliminar identificadores </w:t>
-      </w:r>
-      <w:r>
-        <w:t>que</w:t>
-      </w:r>
-      <w:r>
-        <w:t xml:space="preserve"> un bien de uso</w:t>
-      </w:r>
-      <w:r>
-        <w:t xml:space="preserve"> tiene cargados</w:t>
-      </w:r>
-      <w:r>
-        <w:t>.</w:t>
-      </w:r>
-    </w:p>
-    <w:p>
-      <w:pPr>
-        <w:pStyle w:val="Prrafodelista"/>
-        <w:numPr>
-          <w:ilvl w:val="0"/>
-          <w:numId w:val="39"/>
-        </w:numPr>
-      </w:pPr>
-      <w:r>
-        <w:t xml:space="preserve">Un bien de uso </w:t>
-      </w:r>
-      <w:r>
-        <w:t>debe tener al menos un identificador</w:t>
-      </w:r>
-      <w:r>
-        <w:t>.</w:t>
-      </w:r>
-    </w:p>
-    <w:p>
-      <w:pPr>
-        <w:pStyle w:val="Prrafodelista"/>
-        <w:numPr>
-          <w:ilvl w:val="0"/>
-          <w:numId w:val="39"/>
-        </w:numPr>
-      </w:pPr>
-      <w:r>
-        <w:t xml:space="preserve">Un bien de uso </w:t>
-      </w:r>
-      <w:r>
-        <w:t>sólo puede tener un identificador de cada clase.</w:t>
-      </w:r>
-    </w:p>
-    <w:p>
-      <w:pPr>
-        <w:pStyle w:val="Prrafodelista"/>
-        <w:numPr>
-          <w:ilvl w:val="0"/>
-          <w:numId w:val="39"/>
-        </w:numPr>
-      </w:pPr>
-      <w:r>
-        <w:t>El responsable de una posición</w:t>
-      </w:r>
-      <w:r>
-        <w:t xml:space="preserve"> debe</w:t>
-      </w:r>
-      <w:r>
-        <w:t xml:space="preserve"> poder cargar</w:t>
-      </w:r>
-      <w:r>
-        <w:t xml:space="preserve"> </w:t>
-      </w:r>
-      <w:r>
-        <w:t>documentación a un bien de uso</w:t>
-      </w:r>
-      <w:r>
-        <w:t>.</w:t>
+        <w:t xml:space="preserve"> documentación a un bien de uso.</w:t>
       </w:r>
     </w:p>
     <w:p>
@@ -2517,859 +2487,823 @@
         <w:t xml:space="preserve"> poder visualizar </w:t>
       </w:r>
       <w:r>
-        <w:t xml:space="preserve">los bienes pendientes de </w:t>
+        <w:t>los bienes pendientes de recepcionar.</w:t>
+      </w:r>
+    </w:p>
+    <w:p>
+      <w:pPr>
+        <w:pStyle w:val="Prrafodelista"/>
+        <w:numPr>
+          <w:ilvl w:val="0"/>
+          <w:numId w:val="39"/>
+        </w:numPr>
+      </w:pPr>
+      <w:r>
+        <w:t>El responsable de una posición debe poder</w:t>
+      </w:r>
+      <w:r>
+        <w:t xml:space="preserve"> confirmar los bienes pendientes de recepcionar.</w:t>
+      </w:r>
+    </w:p>
+    <w:p>
+      <w:pPr>
+        <w:pStyle w:val="Prrafodelista"/>
+        <w:numPr>
+          <w:ilvl w:val="0"/>
+          <w:numId w:val="39"/>
+        </w:numPr>
+      </w:pPr>
+      <w:r>
+        <w:t>Cuando un responsable de una posición realiza un cambio de posición de un bien de uso, el sistema debe generar un reporte a modo de remito indicando que el bien se envió correctamente o no, y en este último caso debe indicar los errores de envío.</w:t>
+      </w:r>
+    </w:p>
+    <w:p>
+      <w:pPr>
+        <w:pStyle w:val="Prrafodelista"/>
+        <w:numPr>
+          <w:ilvl w:val="0"/>
+          <w:numId w:val="39"/>
+        </w:numPr>
+      </w:pPr>
+      <w:r>
+        <w:t>Cuando el responsable de una posición</w:t>
+      </w:r>
+      <w:r>
+        <w:t xml:space="preserve"> da </w:t>
+      </w:r>
+      <w:r>
+        <w:t>de baja un bien de uso, este debe quedar provisoriamente dado de baja.</w:t>
+      </w:r>
+    </w:p>
+    <w:p>
+      <w:pPr>
+        <w:pStyle w:val="Prrafodelista"/>
+        <w:numPr>
+          <w:ilvl w:val="0"/>
+          <w:numId w:val="39"/>
+        </w:numPr>
+      </w:pPr>
+      <w:r>
+        <w:t>El</w:t>
+      </w:r>
+      <w:r>
+        <w:t xml:space="preserve"> responsable de bajas de bienes de uso debe </w:t>
+      </w:r>
+      <w:r>
+        <w:t>poder visualizar las bajas provisorias pendientes de procesamiento.</w:t>
+      </w:r>
+    </w:p>
+    <w:p>
+      <w:pPr>
+        <w:pStyle w:val="Prrafodelista"/>
+        <w:numPr>
+          <w:ilvl w:val="0"/>
+          <w:numId w:val="39"/>
+        </w:numPr>
+      </w:pPr>
+      <w:r>
+        <w:t>El responsable de bajas de bienes de uso debe poder cancelar la baja provisoria del bien de uso.</w:t>
+      </w:r>
+    </w:p>
+    <w:p>
+      <w:pPr>
+        <w:pStyle w:val="Prrafodelista"/>
+        <w:numPr>
+          <w:ilvl w:val="0"/>
+          <w:numId w:val="39"/>
+        </w:numPr>
+      </w:pPr>
+      <w:r>
+        <w:t>El responsable de bajas de bienes de uso debe poder confirmar la baja de un bien de uso para que sea definitiva.</w:t>
+      </w:r>
+    </w:p>
+    <w:p>
+      <w:pPr>
+        <w:pStyle w:val="Prrafodelista"/>
+        <w:numPr>
+          <w:ilvl w:val="0"/>
+          <w:numId w:val="39"/>
+        </w:numPr>
+      </w:pPr>
+      <w:r>
+        <w:t xml:space="preserve">El responsable de una posición </w:t>
+      </w:r>
+      <w:r>
+        <w:t xml:space="preserve">o un usuario con permisos de visualización a una posición </w:t>
+      </w:r>
+      <w:r>
+        <w:t>debe</w:t>
+      </w:r>
+      <w:r>
+        <w:t>n</w:t>
+      </w:r>
+      <w:r>
+        <w:t xml:space="preserve"> poder ver los bienes de uso dados de baja.</w:t>
+      </w:r>
+    </w:p>
+    <w:p>
+      <w:pPr>
+        <w:pStyle w:val="Prrafodelista"/>
+        <w:numPr>
+          <w:ilvl w:val="0"/>
+          <w:numId w:val="39"/>
+        </w:numPr>
+      </w:pPr>
+      <w:r>
+        <w:t xml:space="preserve">El responsable de una </w:t>
+      </w:r>
+      <w:r>
+        <w:t>posición o un usuario con permisos de visualización a una posición deben poder buscar bienes de uso en esa posición.</w:t>
+      </w:r>
+    </w:p>
+    <w:p>
+      <w:pPr>
+        <w:pStyle w:val="Prrafodelista"/>
+        <w:numPr>
+          <w:ilvl w:val="0"/>
+          <w:numId w:val="39"/>
+        </w:numPr>
+      </w:pPr>
+      <w:r>
+        <w:t>El responsable de una posición o un usuario con permisos de visualización a una posición deben poder visualizar los datos de un bien de uso, sus identificadores y su documentación.</w:t>
+      </w:r>
+    </w:p>
+    <w:p>
+      <w:pPr>
+        <w:pStyle w:val="Prrafodelista"/>
+        <w:numPr>
+          <w:ilvl w:val="0"/>
+          <w:numId w:val="39"/>
+        </w:numPr>
+      </w:pPr>
+      <w:r>
+        <w:t>El responsable de una posición o un usuario con permisos de visualización a una posición deben poder visualizar</w:t>
+      </w:r>
+      <w:r>
+        <w:t xml:space="preserve"> los movimientos de un bien de uso</w:t>
+      </w:r>
+    </w:p>
+    <w:p>
+      <w:pPr>
+        <w:pStyle w:val="Prrafodelista"/>
+        <w:numPr>
+          <w:ilvl w:val="0"/>
+          <w:numId w:val="39"/>
+        </w:numPr>
+      </w:pPr>
+      <w:r>
+        <w:t>El responsable de una posición o un usuario con permisos de visualización a una posición deben poder</w:t>
+      </w:r>
+      <w:r>
+        <w:t xml:space="preserve"> listar los movimientos de un bien de uso.</w:t>
+      </w:r>
+    </w:p>
+    <w:p>
+      <w:pPr>
+        <w:pStyle w:val="Prrafodelista"/>
+        <w:numPr>
+          <w:ilvl w:val="0"/>
+          <w:numId w:val="39"/>
+        </w:numPr>
+      </w:pPr>
+      <w:r>
+        <w:t>Un administrador debe poder cargar</w:t>
+      </w:r>
+      <w:r>
+        <w:t xml:space="preserve"> tipos de identificadores.</w:t>
+      </w:r>
+    </w:p>
+    <w:p>
+      <w:pPr>
+        <w:pStyle w:val="Prrafodelista"/>
+        <w:numPr>
+          <w:ilvl w:val="0"/>
+          <w:numId w:val="39"/>
+        </w:numPr>
+      </w:pPr>
+      <w:r>
+        <w:t>Un administrador debe poder m</w:t>
+      </w:r>
+      <w:r>
+        <w:t>odificar</w:t>
+      </w:r>
+      <w:r>
+        <w:t xml:space="preserve"> tipos de identificadores.</w:t>
+      </w:r>
+    </w:p>
+    <w:p>
+      <w:pPr>
+        <w:pStyle w:val="Prrafodelista"/>
+        <w:numPr>
+          <w:ilvl w:val="0"/>
+          <w:numId w:val="39"/>
+        </w:numPr>
+      </w:pPr>
+      <w:r>
+        <w:t xml:space="preserve">Un administrador debe poder </w:t>
+      </w:r>
+      <w:r>
+        <w:t>eliminar tipos de identificadores.</w:t>
+      </w:r>
+    </w:p>
+    <w:p>
+      <w:pPr>
+        <w:pStyle w:val="Prrafodelista"/>
+        <w:numPr>
+          <w:ilvl w:val="0"/>
+          <w:numId w:val="39"/>
+        </w:numPr>
+      </w:pPr>
+      <w:r>
+        <w:t>Administradores, responsables y usuarios con permisos deben poder visualizar tipos de identificadores.</w:t>
+      </w:r>
+    </w:p>
+    <w:p>
+      <w:pPr>
+        <w:pStyle w:val="Prrafodelista"/>
+        <w:numPr>
+          <w:ilvl w:val="0"/>
+          <w:numId w:val="39"/>
+        </w:numPr>
+      </w:pPr>
+      <w:r>
+        <w:t>Un administrador debe poder cargar</w:t>
+      </w:r>
+      <w:r>
+        <w:t xml:space="preserve"> rubros.</w:t>
+      </w:r>
+    </w:p>
+    <w:p>
+      <w:pPr>
+        <w:pStyle w:val="Prrafodelista"/>
+        <w:numPr>
+          <w:ilvl w:val="0"/>
+          <w:numId w:val="39"/>
+        </w:numPr>
+      </w:pPr>
+      <w:r>
+        <w:t>Un administrador debe poder m</w:t>
+      </w:r>
+      <w:r>
+        <w:t>odificar</w:t>
+      </w:r>
+      <w:r>
+        <w:t xml:space="preserve"> rubros.</w:t>
+      </w:r>
+    </w:p>
+    <w:p>
+      <w:pPr>
+        <w:pStyle w:val="Prrafodelista"/>
+        <w:numPr>
+          <w:ilvl w:val="0"/>
+          <w:numId w:val="39"/>
+        </w:numPr>
+      </w:pPr>
+      <w:r>
+        <w:t xml:space="preserve">Un administrador debe poder </w:t>
+      </w:r>
+      <w:r>
+        <w:t>eliminar rubros.</w:t>
+      </w:r>
+    </w:p>
+    <w:p>
+      <w:pPr>
+        <w:pStyle w:val="Prrafodelista"/>
+        <w:numPr>
+          <w:ilvl w:val="0"/>
+          <w:numId w:val="39"/>
+        </w:numPr>
+      </w:pPr>
+      <w:r>
+        <w:t>Administradores, responsables y usuarios con permisos deben poder visualizar rubros.</w:t>
+      </w:r>
+    </w:p>
+    <w:p>
+      <w:pPr>
+        <w:pStyle w:val="Prrafodelista"/>
+        <w:numPr>
+          <w:ilvl w:val="0"/>
+          <w:numId w:val="39"/>
+        </w:numPr>
+      </w:pPr>
+      <w:r>
+        <w:t>Un administrador debe poder cargar</w:t>
+      </w:r>
+      <w:r>
+        <w:t xml:space="preserve"> posiciones.</w:t>
+      </w:r>
+    </w:p>
+    <w:p>
+      <w:pPr>
+        <w:pStyle w:val="Prrafodelista"/>
+        <w:numPr>
+          <w:ilvl w:val="0"/>
+          <w:numId w:val="39"/>
+        </w:numPr>
+      </w:pPr>
+      <w:r>
+        <w:t>Un administrador debe poder</w:t>
+      </w:r>
+      <w:r>
+        <w:t xml:space="preserve"> modificar</w:t>
+      </w:r>
+      <w:r>
+        <w:t xml:space="preserve"> posiciones.</w:t>
+      </w:r>
+    </w:p>
+    <w:p>
+      <w:pPr>
+        <w:pStyle w:val="Prrafodelista"/>
+        <w:numPr>
+          <w:ilvl w:val="0"/>
+          <w:numId w:val="39"/>
+        </w:numPr>
+      </w:pPr>
+      <w:r>
+        <w:t>Un administrador debe poder</w:t>
+      </w:r>
+      <w:r>
+        <w:t xml:space="preserve"> eliminar posiciones.</w:t>
+      </w:r>
+    </w:p>
+    <w:p>
+      <w:pPr>
+        <w:pStyle w:val="Prrafodelista"/>
+        <w:numPr>
+          <w:ilvl w:val="0"/>
+          <w:numId w:val="39"/>
+        </w:numPr>
+      </w:pPr>
+      <w:r>
+        <w:t>Administradores, responsables y usuarios con permisos deben poder visualizar posiciones</w:t>
+      </w:r>
+      <w:r>
+        <w:t>.</w:t>
+      </w:r>
+    </w:p>
+    <w:p>
+      <w:pPr>
+        <w:pStyle w:val="Prrafodelista"/>
+        <w:numPr>
+          <w:ilvl w:val="0"/>
+          <w:numId w:val="39"/>
+        </w:numPr>
+      </w:pPr>
+      <w:r>
+        <w:t>Un administrador debe poder cargar</w:t>
+      </w:r>
+      <w:r>
+        <w:t xml:space="preserve"> proveedores.</w:t>
+      </w:r>
+    </w:p>
+    <w:p>
+      <w:pPr>
+        <w:pStyle w:val="Prrafodelista"/>
+        <w:numPr>
+          <w:ilvl w:val="0"/>
+          <w:numId w:val="39"/>
+        </w:numPr>
+      </w:pPr>
+      <w:r>
+        <w:t>Un administrador debe poder</w:t>
+      </w:r>
+      <w:r>
+        <w:t xml:space="preserve"> modificar</w:t>
+      </w:r>
+      <w:r>
+        <w:t xml:space="preserve"> proveedores.</w:t>
+      </w:r>
+    </w:p>
+    <w:p>
+      <w:pPr>
+        <w:pStyle w:val="Prrafodelista"/>
+        <w:numPr>
+          <w:ilvl w:val="0"/>
+          <w:numId w:val="39"/>
+        </w:numPr>
+      </w:pPr>
+      <w:r>
+        <w:t>Un administrador debe poder</w:t>
+      </w:r>
+      <w:r>
+        <w:t xml:space="preserve"> elim</w:t>
+      </w:r>
+      <w:r>
+        <w:t>inar proveedores.</w:t>
+      </w:r>
+    </w:p>
+    <w:p>
+      <w:pPr>
+        <w:pStyle w:val="Prrafodelista"/>
+        <w:numPr>
+          <w:ilvl w:val="0"/>
+          <w:numId w:val="39"/>
+        </w:numPr>
+      </w:pPr>
+      <w:r>
+        <w:lastRenderedPageBreak/>
+        <w:t>Administradores, responsables y usuarios con permisos deben poder visualizar proveedores</w:t>
+      </w:r>
+      <w:r>
+        <w:t>.</w:t>
+      </w:r>
+    </w:p>
+    <w:p>
+      <w:pPr>
+        <w:pStyle w:val="Prrafodelista"/>
+        <w:numPr>
+          <w:ilvl w:val="0"/>
+          <w:numId w:val="39"/>
+        </w:numPr>
+      </w:pPr>
+      <w:r>
+        <w:t>Un administrador debe poder cargar</w:t>
+      </w:r>
+      <w:r>
+        <w:t xml:space="preserve"> usuarios.</w:t>
+      </w:r>
+    </w:p>
+    <w:p>
+      <w:pPr>
+        <w:pStyle w:val="Prrafodelista"/>
+        <w:numPr>
+          <w:ilvl w:val="0"/>
+          <w:numId w:val="39"/>
+        </w:numPr>
+      </w:pPr>
+      <w:r>
+        <w:t>Un administrador debe poder</w:t>
+      </w:r>
+      <w:r>
+        <w:t xml:space="preserve"> modificar</w:t>
+      </w:r>
+      <w:r>
+        <w:t xml:space="preserve"> usuarios.</w:t>
+      </w:r>
+    </w:p>
+    <w:p>
+      <w:pPr>
+        <w:pStyle w:val="Prrafodelista"/>
+        <w:numPr>
+          <w:ilvl w:val="0"/>
+          <w:numId w:val="39"/>
+        </w:numPr>
+      </w:pPr>
+      <w:r>
+        <w:t>Un administrador debe poder</w:t>
+      </w:r>
+      <w:r>
+        <w:t xml:space="preserve"> eliminar usuarios.</w:t>
+      </w:r>
+    </w:p>
+    <w:p>
+      <w:pPr>
+        <w:pStyle w:val="Prrafodelista"/>
+        <w:numPr>
+          <w:ilvl w:val="0"/>
+          <w:numId w:val="39"/>
+        </w:numPr>
+      </w:pPr>
+      <w:r>
+        <w:t>Administradores, responsables y usuarios con permisos deben poder visualizar usuarios.</w:t>
+      </w:r>
+    </w:p>
+    <w:p>
+      <w:pPr>
+        <w:pStyle w:val="Prrafodelista"/>
+        <w:numPr>
+          <w:ilvl w:val="0"/>
+          <w:numId w:val="39"/>
+        </w:numPr>
+      </w:pPr>
+      <w:r>
+        <w:t>Un administrador debe poder cargar</w:t>
+      </w:r>
+      <w:r>
+        <w:t xml:space="preserve"> administradores.</w:t>
+      </w:r>
+    </w:p>
+    <w:p>
+      <w:pPr>
+        <w:pStyle w:val="Prrafodelista"/>
+        <w:numPr>
+          <w:ilvl w:val="0"/>
+          <w:numId w:val="39"/>
+        </w:numPr>
+      </w:pPr>
+      <w:r>
+        <w:t>Un administrador debe poder</w:t>
+      </w:r>
+      <w:r>
+        <w:t xml:space="preserve"> modificar</w:t>
+      </w:r>
+      <w:r>
+        <w:t xml:space="preserve"> administradores.</w:t>
+      </w:r>
+    </w:p>
+    <w:p>
+      <w:pPr>
+        <w:pStyle w:val="Prrafodelista"/>
+        <w:numPr>
+          <w:ilvl w:val="0"/>
+          <w:numId w:val="39"/>
+        </w:numPr>
+      </w:pPr>
+      <w:r>
+        <w:t>Un administrador debe poder</w:t>
+      </w:r>
+      <w:r>
+        <w:t xml:space="preserve"> eliminar administradores.</w:t>
+      </w:r>
+    </w:p>
+    <w:p>
+      <w:pPr>
+        <w:pStyle w:val="Prrafodelista"/>
+        <w:numPr>
+          <w:ilvl w:val="0"/>
+          <w:numId w:val="39"/>
+        </w:numPr>
+      </w:pPr>
+      <w:r>
+        <w:t xml:space="preserve">Administradores, responsables y usuarios con permisos deben poder visualizar </w:t>
+      </w:r>
+      <w:r>
+        <w:t>los administradores cargados</w:t>
+      </w:r>
+      <w:r>
+        <w:t>.</w:t>
+      </w:r>
+    </w:p>
+    <w:p>
+      <w:pPr>
+        <w:pStyle w:val="Prrafodelista"/>
+        <w:numPr>
+          <w:ilvl w:val="0"/>
+          <w:numId w:val="39"/>
+        </w:numPr>
+      </w:pPr>
+      <w:r>
+        <w:t>Un administrador debe poder asignar</w:t>
+      </w:r>
+      <w:r>
+        <w:t xml:space="preserve"> usuarios como responsables de una posición.</w:t>
+      </w:r>
+    </w:p>
+    <w:p>
+      <w:pPr>
+        <w:pStyle w:val="Prrafodelista"/>
+        <w:numPr>
+          <w:ilvl w:val="0"/>
+          <w:numId w:val="39"/>
+        </w:numPr>
+      </w:pPr>
+      <w:r>
+        <w:t>Un administrador debe poder</w:t>
+      </w:r>
+      <w:r>
+        <w:t xml:space="preserve"> desasignar </w:t>
+      </w:r>
+      <w:r>
+        <w:t>usuarios como responsables de una posición.</w:t>
+      </w:r>
+    </w:p>
+    <w:p>
+      <w:pPr>
+        <w:pStyle w:val="Prrafodelista"/>
+        <w:numPr>
+          <w:ilvl w:val="0"/>
+          <w:numId w:val="39"/>
+        </w:numPr>
+      </w:pPr>
+      <w:r>
+        <w:t>Administradores, r</w:t>
+      </w:r>
+      <w:r>
+        <w:t>esponsables</w:t>
+      </w:r>
+      <w:r>
+        <w:t xml:space="preserve"> y usuarios con permisos pueden visualizar </w:t>
+      </w:r>
+      <w:r>
+        <w:t>cuáles usuarios son responsables de cada posición</w:t>
+      </w:r>
+      <w:r>
+        <w:t>.</w:t>
+      </w:r>
+    </w:p>
+    <w:p>
+      <w:pPr>
+        <w:pStyle w:val="Prrafodelista"/>
+        <w:numPr>
+          <w:ilvl w:val="0"/>
+          <w:numId w:val="39"/>
+        </w:numPr>
+      </w:pPr>
+      <w:r>
+        <w:t>Un administrador debe poder asignar</w:t>
+      </w:r>
+      <w:r>
+        <w:t xml:space="preserve"> permisos de visualización a usuarios sobre una posición determinada.</w:t>
+      </w:r>
+    </w:p>
+    <w:p>
+      <w:pPr>
+        <w:pStyle w:val="Prrafodelista"/>
+        <w:numPr>
+          <w:ilvl w:val="0"/>
+          <w:numId w:val="39"/>
+        </w:numPr>
+      </w:pPr>
+      <w:r>
+        <w:t>Un administrador debe poder</w:t>
+      </w:r>
+      <w:r>
+        <w:t xml:space="preserve"> </w:t>
+      </w:r>
+      <w:r>
+        <w:t xml:space="preserve">desasignar </w:t>
+      </w:r>
+      <w:r>
+        <w:t>permisos de visualización de usuarios sobre una posición determinada.</w:t>
+      </w:r>
+    </w:p>
+    <w:p>
+      <w:pPr>
+        <w:pStyle w:val="Prrafodelista"/>
+        <w:numPr>
+          <w:ilvl w:val="0"/>
+          <w:numId w:val="39"/>
+        </w:numPr>
+      </w:pPr>
+      <w:r>
+        <w:t xml:space="preserve">Administradores, responsables y usuarios con permisos pueden </w:t>
+      </w:r>
+      <w:r>
+        <w:t>visualizar</w:t>
+      </w:r>
+      <w:r>
+        <w:t xml:space="preserve"> qué usuarios tienen permisos de v</w:t>
+      </w:r>
+      <w:r>
+        <w:t>i</w:t>
+      </w:r>
+      <w:r>
+        <w:t>sualización sobre una posición.</w:t>
+      </w:r>
+    </w:p>
+    <w:p>
+      <w:pPr>
+        <w:pStyle w:val="Prrafodelista"/>
+        <w:numPr>
+          <w:ilvl w:val="0"/>
+          <w:numId w:val="39"/>
+        </w:numPr>
+      </w:pPr>
+      <w:r>
+        <w:t>El responsable de una posición o un usuario con permisos de visualización a una posición deben poder generar un listado de los bienes de uso en una posición o que estén a cargo de un responsable.</w:t>
+      </w:r>
+    </w:p>
+    <w:p>
+      <w:pPr>
+        <w:pStyle w:val="Prrafodelista"/>
+        <w:numPr>
+          <w:ilvl w:val="0"/>
+          <w:numId w:val="39"/>
+        </w:numPr>
+      </w:pPr>
+      <w:r>
+        <w:t>El responsable de una posición o un usuario con permisos de visualización a una posición deben poder generar un listado de los movimientos de todos los bienes de uso que pertenezcan a una posición, o estén a cargo de un responsable.</w:t>
+      </w:r>
+    </w:p>
+    <w:p>
+      <w:pPr>
+        <w:pStyle w:val="Prrafodelista"/>
+        <w:numPr>
+          <w:ilvl w:val="0"/>
+          <w:numId w:val="39"/>
+        </w:numPr>
+      </w:pPr>
+      <w:r>
+        <w:t>El sistema debe tener una posición pre-cargada llamada “Bajas de bienes de uso”.</w:t>
+      </w:r>
+    </w:p>
+    <w:p>
+      <w:pPr>
+        <w:pStyle w:val="Prrafodelista"/>
+        <w:numPr>
+          <w:ilvl w:val="0"/>
+          <w:numId w:val="39"/>
+        </w:numPr>
+      </w:pPr>
+      <w:r>
+        <w:t>El sistema no debe permitir eliminar la posición “Bajas de bienes de uso”.</w:t>
+      </w:r>
+    </w:p>
+    <w:p>
+      <w:pPr>
+        <w:pStyle w:val="Prrafodelista"/>
+        <w:numPr>
+          <w:ilvl w:val="0"/>
+          <w:numId w:val="39"/>
+        </w:numPr>
+      </w:pPr>
+      <w:r>
+        <w:t>El sistema no debe permitir modificar la posición “Bajas de bienes de uso”.</w:t>
+      </w:r>
+    </w:p>
+    <w:p>
+      <w:pPr>
+        <w:pStyle w:val="Prrafodelista"/>
+        <w:numPr>
+          <w:ilvl w:val="0"/>
+          <w:numId w:val="39"/>
+        </w:numPr>
+      </w:pPr>
+      <w:r>
+        <w:t>Cuando expira el plazo para recepcionar un bien de uso y mientras su recepción no es confirmada, todos los días luego de esa fecha, y una vez por día, el sistema debe enviar una notificación a los responsables de recepción del bien indicando que deben confirmar su recepción.</w:t>
+      </w:r>
+    </w:p>
+    <w:p>
+      <w:pPr>
+        <w:pStyle w:val="Ttulo3"/>
+      </w:pPr>
+      <w:r>
+        <w:t>Requerimientos no Funcionales</w:t>
+      </w:r>
+    </w:p>
+    <w:p>
+      <w:pPr>
+        <w:pStyle w:val="Prrafodelista"/>
+        <w:numPr>
+          <w:ilvl w:val="0"/>
+          <w:numId w:val="40"/>
+        </w:numPr>
+      </w:pPr>
+      <w:r>
+        <w:t xml:space="preserve">El sistema debe ser programado en </w:t>
       </w:r>
       <w:proofErr w:type="spellStart"/>
       <w:r>
-        <w:t>recepcionar</w:t>
+        <w:t>Genexus</w:t>
       </w:r>
       <w:proofErr w:type="spellEnd"/>
       <w:r>
-        <w:t>.</w:t>
-      </w:r>
-    </w:p>
-    <w:p>
-      <w:pPr>
-        <w:pStyle w:val="Prrafodelista"/>
-        <w:numPr>
-          <w:ilvl w:val="0"/>
-          <w:numId w:val="39"/>
-        </w:numPr>
-      </w:pPr>
-      <w:r>
-        <w:t>El responsable de una posición debe poder</w:t>
-      </w:r>
-      <w:r>
-        <w:t xml:space="preserve"> confirmar los bienes pendientes de </w:t>
-      </w:r>
-      <w:proofErr w:type="spellStart"/>
-      <w:r>
-        <w:t>recepcionar</w:t>
-      </w:r>
-      <w:proofErr w:type="spellEnd"/>
-      <w:r>
-        <w:t>.</w:t>
-      </w:r>
-    </w:p>
-    <w:p>
-      <w:pPr>
-        <w:pStyle w:val="Prrafodelista"/>
-        <w:numPr>
-          <w:ilvl w:val="0"/>
-          <w:numId w:val="39"/>
-        </w:numPr>
-      </w:pPr>
-      <w:r>
-        <w:t>Cuando un responsable de una posición realiza un cambio de posición de un bien de uso, el sistema debe generar un reporte a modo de remito indicando que el bien se envió correctamente o no, y en este último caso debe indicar los errores de envío.</w:t>
-      </w:r>
-    </w:p>
-    <w:p>
-      <w:pPr>
-        <w:pStyle w:val="Prrafodelista"/>
-        <w:numPr>
-          <w:ilvl w:val="0"/>
-          <w:numId w:val="39"/>
-        </w:numPr>
-      </w:pPr>
-      <w:r>
-        <w:t>Cuando el responsable de una posición</w:t>
-      </w:r>
-      <w:r>
-        <w:t xml:space="preserve"> da </w:t>
-      </w:r>
-      <w:r>
-        <w:t>de baja un bien de uso, este debe quedar provisoriamente dado de baja.</w:t>
-      </w:r>
-    </w:p>
-    <w:p>
-      <w:pPr>
-        <w:pStyle w:val="Prrafodelista"/>
-        <w:numPr>
-          <w:ilvl w:val="0"/>
-          <w:numId w:val="39"/>
-        </w:numPr>
-      </w:pPr>
-      <w:r>
-        <w:t>El</w:t>
-      </w:r>
-      <w:r>
-        <w:t xml:space="preserve"> responsable de bajas de bienes de uso debe </w:t>
-      </w:r>
-      <w:r>
-        <w:t>poder visualizar las bajas provisorias pendientes de procesamiento.</w:t>
-      </w:r>
-    </w:p>
-    <w:p>
-      <w:pPr>
-        <w:pStyle w:val="Prrafodelista"/>
-        <w:numPr>
-          <w:ilvl w:val="0"/>
-          <w:numId w:val="39"/>
-        </w:numPr>
-      </w:pPr>
-      <w:r>
-        <w:t>El responsable de bajas de bienes de uso debe poder cancelar la baja provisoria del bien de uso.</w:t>
-      </w:r>
-    </w:p>
-    <w:p>
-      <w:pPr>
-        <w:pStyle w:val="Prrafodelista"/>
-        <w:numPr>
-          <w:ilvl w:val="0"/>
-          <w:numId w:val="39"/>
-        </w:numPr>
-      </w:pPr>
-      <w:r>
-        <w:t>El responsable de bajas de bienes de uso debe poder confirmar la baja de un bien de uso para que sea definitiva.</w:t>
-      </w:r>
-    </w:p>
-    <w:p>
-      <w:pPr>
-        <w:pStyle w:val="Prrafodelista"/>
-        <w:numPr>
-          <w:ilvl w:val="0"/>
-          <w:numId w:val="39"/>
-        </w:numPr>
-      </w:pPr>
-      <w:r>
-        <w:t>El responsable de una posición debe poder ver los bienes de uso dados de baja.</w:t>
-      </w:r>
-    </w:p>
-    <w:p>
-      <w:pPr>
-        <w:pStyle w:val="Prrafodelista"/>
-        <w:numPr>
-          <w:ilvl w:val="0"/>
-          <w:numId w:val="39"/>
-        </w:numPr>
-      </w:pPr>
-      <w:r>
-        <w:t xml:space="preserve">El responsable de una </w:t>
-      </w:r>
-      <w:r>
-        <w:t>posición o un usuario con permisos de visualización a una posición deben poder buscar bienes de uso en esa posición.</w:t>
-      </w:r>
-    </w:p>
-    <w:p>
-      <w:pPr>
-        <w:pStyle w:val="Prrafodelista"/>
-        <w:numPr>
-          <w:ilvl w:val="0"/>
-          <w:numId w:val="39"/>
-        </w:numPr>
-      </w:pPr>
-      <w:r>
-        <w:t>El responsable de una posición o un usuario con permisos de visualización a una posición deben poder visualizar los datos de un bien de uso, sus identificadores y su documentación.</w:t>
-      </w:r>
-    </w:p>
-    <w:p>
-      <w:pPr>
-        <w:pStyle w:val="Prrafodelista"/>
-        <w:numPr>
-          <w:ilvl w:val="0"/>
-          <w:numId w:val="39"/>
-        </w:numPr>
-      </w:pPr>
-      <w:r>
-        <w:t>El responsable de una posición o un usuario con permisos de visualización a una posición deben poder visualizar</w:t>
-      </w:r>
-      <w:r>
-        <w:t xml:space="preserve"> </w:t>
-      </w:r>
-      <w:r>
-        <w:t>los movimientos de un bien de uso</w:t>
-      </w:r>
-    </w:p>
-    <w:p>
-      <w:pPr>
-        <w:pStyle w:val="Prrafodelista"/>
-        <w:numPr>
-          <w:ilvl w:val="0"/>
-          <w:numId w:val="39"/>
-        </w:numPr>
-      </w:pPr>
-      <w:r>
-        <w:t>El responsable de una posición o un usuario con permisos de visualización a una posición deben poder</w:t>
-      </w:r>
-      <w:r>
-        <w:t xml:space="preserve"> listar los movimientos de un bien de uso.</w:t>
-      </w:r>
-    </w:p>
-    <w:p>
-      <w:pPr>
-        <w:pStyle w:val="Prrafodelista"/>
-        <w:numPr>
-          <w:ilvl w:val="0"/>
-          <w:numId w:val="39"/>
-        </w:numPr>
-      </w:pPr>
-      <w:r>
-        <w:t>Un administrador debe poder cargar</w:t>
-      </w:r>
-      <w:r>
-        <w:t xml:space="preserve"> </w:t>
-      </w:r>
-      <w:r>
-        <w:t>tipos de identificadores.</w:t>
-      </w:r>
-    </w:p>
-    <w:p>
-      <w:pPr>
-        <w:pStyle w:val="Prrafodelista"/>
-        <w:numPr>
-          <w:ilvl w:val="0"/>
-          <w:numId w:val="39"/>
-        </w:numPr>
-      </w:pPr>
-      <w:r>
-        <w:t xml:space="preserve">Un administrador debe poder </w:t>
-      </w:r>
-      <w:r>
-        <w:t>m</w:t>
-      </w:r>
-      <w:r>
-        <w:t>odificar</w:t>
-      </w:r>
-      <w:r>
-        <w:t xml:space="preserve"> </w:t>
-      </w:r>
-      <w:r>
-        <w:t>tipos de identificadores.</w:t>
-      </w:r>
-    </w:p>
-    <w:p>
-      <w:pPr>
-        <w:pStyle w:val="Prrafodelista"/>
-        <w:numPr>
-          <w:ilvl w:val="0"/>
-          <w:numId w:val="39"/>
-        </w:numPr>
-      </w:pPr>
-      <w:r>
-        <w:t xml:space="preserve">Un administrador debe poder </w:t>
-      </w:r>
-      <w:r>
-        <w:t>eliminar tipos de identificadores.</w:t>
-      </w:r>
-    </w:p>
-    <w:p>
-      <w:pPr>
-        <w:pStyle w:val="Prrafodelista"/>
-        <w:numPr>
-          <w:ilvl w:val="0"/>
-          <w:numId w:val="39"/>
-        </w:numPr>
-      </w:pPr>
-      <w:r>
-        <w:t>Administradores, r</w:t>
-      </w:r>
-      <w:r>
-        <w:t>esponsables y usuarios con permisos debe</w:t>
-      </w:r>
-      <w:r>
-        <w:t>n</w:t>
-      </w:r>
-      <w:r>
-        <w:t xml:space="preserve"> poder visualizar tipos de identificadores.</w:t>
-      </w:r>
-    </w:p>
-    <w:p>
-      <w:pPr>
-        <w:pStyle w:val="Prrafodelista"/>
-        <w:numPr>
-          <w:ilvl w:val="0"/>
-          <w:numId w:val="39"/>
-        </w:numPr>
-      </w:pPr>
-      <w:r>
-        <w:t>Un administrador debe poder cargar</w:t>
-      </w:r>
-      <w:r>
-        <w:t xml:space="preserve"> rubros.</w:t>
-      </w:r>
-    </w:p>
-    <w:p>
-      <w:pPr>
-        <w:pStyle w:val="Prrafodelista"/>
-        <w:numPr>
-          <w:ilvl w:val="0"/>
-          <w:numId w:val="39"/>
-        </w:numPr>
-      </w:pPr>
-      <w:r>
-        <w:t xml:space="preserve">Un administrador debe poder </w:t>
-      </w:r>
-      <w:r>
-        <w:t>m</w:t>
-      </w:r>
-      <w:r>
-        <w:t>odificar</w:t>
-      </w:r>
-      <w:r>
-        <w:t xml:space="preserve"> rubros.</w:t>
-      </w:r>
-    </w:p>
-    <w:p>
-      <w:pPr>
-        <w:pStyle w:val="Prrafodelista"/>
-        <w:numPr>
-          <w:ilvl w:val="0"/>
-          <w:numId w:val="39"/>
-        </w:numPr>
-      </w:pPr>
-      <w:r>
-        <w:t xml:space="preserve">Un administrador debe poder </w:t>
-      </w:r>
-      <w:r>
-        <w:t>eliminar rubros.</w:t>
-      </w:r>
-    </w:p>
-    <w:p>
-      <w:pPr>
-        <w:pStyle w:val="Prrafodelista"/>
-        <w:numPr>
-          <w:ilvl w:val="0"/>
-          <w:numId w:val="39"/>
-        </w:numPr>
-      </w:pPr>
-      <w:r>
-        <w:t>Administradores, responsables y usuarios con permisos deben poder visualizar rubros.</w:t>
-      </w:r>
-    </w:p>
-    <w:p>
-      <w:pPr>
-        <w:pStyle w:val="Prrafodelista"/>
-        <w:numPr>
-          <w:ilvl w:val="0"/>
-          <w:numId w:val="39"/>
-        </w:numPr>
-      </w:pPr>
-      <w:r>
-        <w:t>Un administrador debe poder cargar</w:t>
-      </w:r>
-      <w:r>
-        <w:t xml:space="preserve"> </w:t>
-      </w:r>
-      <w:r>
-        <w:t>posiciones.</w:t>
-      </w:r>
-    </w:p>
-    <w:p>
-      <w:pPr>
-        <w:pStyle w:val="Prrafodelista"/>
-        <w:numPr>
-          <w:ilvl w:val="0"/>
-          <w:numId w:val="39"/>
-        </w:numPr>
-      </w:pPr>
-      <w:r>
-        <w:t>Un administrador debe poder</w:t>
-      </w:r>
-      <w:r>
-        <w:t xml:space="preserve"> modificar</w:t>
-      </w:r>
-      <w:r>
-        <w:t xml:space="preserve"> </w:t>
-      </w:r>
-      <w:r>
-        <w:t>posiciones.</w:t>
-      </w:r>
-    </w:p>
-    <w:p>
-      <w:pPr>
-        <w:pStyle w:val="Prrafodelista"/>
-        <w:numPr>
-          <w:ilvl w:val="0"/>
-          <w:numId w:val="39"/>
-        </w:numPr>
-      </w:pPr>
-      <w:r>
-        <w:t>Un administrador debe poder</w:t>
-      </w:r>
-      <w:r>
-        <w:t xml:space="preserve"> eliminar posiciones.</w:t>
-      </w:r>
-    </w:p>
-    <w:p>
-      <w:pPr>
-        <w:pStyle w:val="Prrafodelista"/>
-        <w:numPr>
-          <w:ilvl w:val="0"/>
-          <w:numId w:val="39"/>
-        </w:numPr>
-      </w:pPr>
-      <w:r>
-        <w:t xml:space="preserve">Administradores, responsables y usuarios con permisos deben poder visualizar </w:t>
-      </w:r>
-      <w:r>
-        <w:t>posiciones</w:t>
-      </w:r>
-      <w:r>
-        <w:t>.</w:t>
-      </w:r>
-    </w:p>
-    <w:p>
-      <w:pPr>
-        <w:pStyle w:val="Prrafodelista"/>
-        <w:numPr>
-          <w:ilvl w:val="0"/>
-          <w:numId w:val="39"/>
-        </w:numPr>
-      </w:pPr>
-      <w:r>
-        <w:t>Un administrador debe poder cargar</w:t>
-      </w:r>
-      <w:r>
-        <w:t xml:space="preserve"> </w:t>
-      </w:r>
-      <w:r>
-        <w:t>proveedores.</w:t>
-      </w:r>
-    </w:p>
-    <w:p>
-      <w:pPr>
-        <w:pStyle w:val="Prrafodelista"/>
-        <w:numPr>
-          <w:ilvl w:val="0"/>
-          <w:numId w:val="39"/>
-        </w:numPr>
-      </w:pPr>
-      <w:r>
-        <w:t>Un administrador debe poder</w:t>
-      </w:r>
-      <w:r>
-        <w:t xml:space="preserve"> modificar</w:t>
-      </w:r>
-      <w:r>
-        <w:t xml:space="preserve"> </w:t>
-      </w:r>
-      <w:r>
-        <w:t>proveedores.</w:t>
-      </w:r>
-    </w:p>
-    <w:p>
-      <w:pPr>
-        <w:pStyle w:val="Prrafodelista"/>
-        <w:numPr>
-          <w:ilvl w:val="0"/>
-          <w:numId w:val="39"/>
-        </w:numPr>
-      </w:pPr>
-      <w:r>
-        <w:t>Un administrador debe poder</w:t>
-      </w:r>
-      <w:r>
-        <w:t xml:space="preserve"> elim</w:t>
-      </w:r>
-      <w:r>
-        <w:t>inar proveedores.</w:t>
-      </w:r>
-    </w:p>
-    <w:p>
-      <w:pPr>
-        <w:pStyle w:val="Prrafodelista"/>
-        <w:numPr>
-          <w:ilvl w:val="0"/>
-          <w:numId w:val="39"/>
+        <w:t xml:space="preserve"> X Ev1.</w:t>
+      </w:r>
+    </w:p>
+    <w:p>
+      <w:pPr>
+        <w:pStyle w:val="Prrafodelista"/>
+        <w:numPr>
+          <w:ilvl w:val="0"/>
+          <w:numId w:val="40"/>
+        </w:numPr>
+      </w:pPr>
+      <w:r>
+        <w:t>La base de datos del sistema debe estar en SQL Server 2008.</w:t>
+      </w:r>
+    </w:p>
+    <w:p>
+      <w:pPr>
+        <w:pStyle w:val="Prrafodelista"/>
+        <w:numPr>
+          <w:ilvl w:val="0"/>
+          <w:numId w:val="40"/>
+        </w:numPr>
+      </w:pPr>
+      <w:r>
+        <w:t>El sistema debe ser accesible únicamente desde la intranet de la empresa. No puede ser accedido a través de internet.</w:t>
+      </w:r>
+    </w:p>
+    <w:p>
+      <w:pPr>
+        <w:pStyle w:val="Prrafodelista"/>
+        <w:numPr>
+          <w:ilvl w:val="0"/>
+          <w:numId w:val="40"/>
+        </w:numPr>
+      </w:pPr>
+      <w:r>
+        <w:t>Ante cualquier acción del usuario, el tiempo máximo de respuesta del sistema debe ser de 10 segundos.</w:t>
+      </w:r>
+    </w:p>
+    <w:p>
+      <w:pPr>
+        <w:pStyle w:val="Prrafodelista"/>
+        <w:numPr>
+          <w:ilvl w:val="0"/>
+          <w:numId w:val="40"/>
         </w:numPr>
       </w:pPr>
       <w:r>
         <w:lastRenderedPageBreak/>
-        <w:t xml:space="preserve">Administradores, responsables y usuarios con permisos deben poder visualizar </w:t>
-      </w:r>
-      <w:r>
-        <w:t>proveedores</w:t>
-      </w:r>
-      <w:r>
-        <w:t>.</w:t>
-      </w:r>
-    </w:p>
-    <w:p>
-      <w:pPr>
-        <w:pStyle w:val="Prrafodelista"/>
-        <w:numPr>
-          <w:ilvl w:val="0"/>
-          <w:numId w:val="39"/>
-        </w:numPr>
-      </w:pPr>
-      <w:r>
-        <w:t>Un administrador debe poder cargar</w:t>
-      </w:r>
-      <w:r>
-        <w:t xml:space="preserve"> </w:t>
-      </w:r>
-      <w:r>
-        <w:t>usuarios.</w:t>
-      </w:r>
-    </w:p>
-    <w:p>
-      <w:pPr>
-        <w:pStyle w:val="Prrafodelista"/>
-        <w:numPr>
-          <w:ilvl w:val="0"/>
-          <w:numId w:val="39"/>
-        </w:numPr>
-      </w:pPr>
-      <w:r>
-        <w:t>Un administrador debe poder</w:t>
-      </w:r>
-      <w:r>
-        <w:t xml:space="preserve"> modificar</w:t>
-      </w:r>
-      <w:r>
-        <w:t xml:space="preserve"> </w:t>
-      </w:r>
-      <w:r>
-        <w:t>usuarios.</w:t>
-      </w:r>
-    </w:p>
-    <w:p>
-      <w:pPr>
-        <w:pStyle w:val="Prrafodelista"/>
-        <w:numPr>
-          <w:ilvl w:val="0"/>
-          <w:numId w:val="39"/>
-        </w:numPr>
-      </w:pPr>
-      <w:r>
-        <w:t>Un administrador debe poder</w:t>
-      </w:r>
-      <w:r>
-        <w:t xml:space="preserve"> eliminar usuarios.</w:t>
-      </w:r>
-    </w:p>
-    <w:p>
-      <w:pPr>
-        <w:pStyle w:val="Prrafodelista"/>
-        <w:numPr>
-          <w:ilvl w:val="0"/>
-          <w:numId w:val="39"/>
-        </w:numPr>
-      </w:pPr>
-      <w:r>
-        <w:t>Administradores, responsables y usuarios con permisos deben poder visualizar</w:t>
-      </w:r>
-      <w:r>
-        <w:t xml:space="preserve"> usuarios.</w:t>
-      </w:r>
-    </w:p>
-    <w:p>
-      <w:pPr>
-        <w:pStyle w:val="Prrafodelista"/>
-        <w:numPr>
-          <w:ilvl w:val="0"/>
-          <w:numId w:val="39"/>
-        </w:numPr>
-      </w:pPr>
-      <w:r>
-        <w:t>Un administrador debe poder cargar</w:t>
-      </w:r>
-      <w:r>
-        <w:t xml:space="preserve"> administradores.</w:t>
-      </w:r>
-    </w:p>
-    <w:p>
-      <w:pPr>
-        <w:pStyle w:val="Prrafodelista"/>
-        <w:numPr>
-          <w:ilvl w:val="0"/>
-          <w:numId w:val="39"/>
-        </w:numPr>
-      </w:pPr>
-      <w:r>
-        <w:t>Un administrador debe poder</w:t>
-      </w:r>
-      <w:r>
-        <w:t xml:space="preserve"> modificar</w:t>
-      </w:r>
-      <w:r>
-        <w:t xml:space="preserve"> administradores.</w:t>
-      </w:r>
-    </w:p>
-    <w:p>
-      <w:pPr>
-        <w:pStyle w:val="Prrafodelista"/>
-        <w:numPr>
-          <w:ilvl w:val="0"/>
-          <w:numId w:val="39"/>
-        </w:numPr>
-      </w:pPr>
-      <w:r>
-        <w:t>Un administrador debe poder</w:t>
-      </w:r>
-      <w:r>
-        <w:t xml:space="preserve"> eliminar administradores.</w:t>
-      </w:r>
-    </w:p>
-    <w:p>
-      <w:pPr>
-        <w:pStyle w:val="Prrafodelista"/>
-        <w:numPr>
-          <w:ilvl w:val="0"/>
-          <w:numId w:val="39"/>
-        </w:numPr>
-      </w:pPr>
-      <w:r>
-        <w:t xml:space="preserve">Administradores, responsables y usuarios con permisos deben poder visualizar </w:t>
-      </w:r>
-      <w:r>
-        <w:t xml:space="preserve">los </w:t>
-      </w:r>
-      <w:r>
-        <w:t>administradores</w:t>
-      </w:r>
-      <w:r>
-        <w:t xml:space="preserve"> cargados</w:t>
-      </w:r>
-      <w:r>
-        <w:t>.</w:t>
-      </w:r>
-    </w:p>
-    <w:p>
-      <w:pPr>
-        <w:pStyle w:val="Prrafodelista"/>
-        <w:numPr>
-          <w:ilvl w:val="0"/>
-          <w:numId w:val="39"/>
-        </w:numPr>
-      </w:pPr>
-      <w:r>
-        <w:t>Un administrador debe poder asignar</w:t>
-      </w:r>
-      <w:r>
-        <w:t xml:space="preserve"> </w:t>
-      </w:r>
-      <w:r>
-        <w:t>usuarios como responsables de una posición</w:t>
-      </w:r>
-      <w:r>
-        <w:t>.</w:t>
-      </w:r>
-    </w:p>
-    <w:p>
-      <w:pPr>
-        <w:pStyle w:val="Prrafodelista"/>
-        <w:numPr>
-          <w:ilvl w:val="0"/>
-          <w:numId w:val="39"/>
-        </w:numPr>
-      </w:pPr>
-      <w:r>
-        <w:t>Un administrador debe poder</w:t>
-      </w:r>
-      <w:r>
-        <w:t xml:space="preserve"> desasignar </w:t>
-      </w:r>
-      <w:r>
-        <w:t>usuarios como responsables de una posición</w:t>
-      </w:r>
-      <w:r>
-        <w:t>.</w:t>
-      </w:r>
-    </w:p>
-    <w:p>
-      <w:pPr>
-        <w:pStyle w:val="Prrafodelista"/>
-        <w:numPr>
-          <w:ilvl w:val="0"/>
-          <w:numId w:val="39"/>
-        </w:numPr>
-      </w:pPr>
-      <w:r>
-        <w:t>Administradores, r</w:t>
-      </w:r>
-      <w:r>
-        <w:t>esponsables</w:t>
-      </w:r>
-      <w:r>
-        <w:t xml:space="preserve"> y usuarios con permisos pueden visualizar </w:t>
-      </w:r>
-      <w:r>
-        <w:t>cuáles usuarios son responsables de cada posición</w:t>
-      </w:r>
-      <w:r>
-        <w:t>.</w:t>
-      </w:r>
-    </w:p>
-    <w:p>
-      <w:pPr>
-        <w:pStyle w:val="Prrafodelista"/>
-        <w:numPr>
-          <w:ilvl w:val="0"/>
-          <w:numId w:val="39"/>
-        </w:numPr>
-      </w:pPr>
-      <w:r>
-        <w:t>Un administrador debe poder asignar</w:t>
-      </w:r>
-      <w:r>
-        <w:t xml:space="preserve"> permisos de visualización a usuarios sobre una posición determinada.</w:t>
-      </w:r>
-    </w:p>
-    <w:p>
-      <w:pPr>
-        <w:pStyle w:val="Prrafodelista"/>
-        <w:numPr>
-          <w:ilvl w:val="0"/>
-          <w:numId w:val="39"/>
-        </w:numPr>
-      </w:pPr>
-      <w:r>
-        <w:t>Un administrador</w:t>
-      </w:r>
-      <w:r>
-        <w:t xml:space="preserve"> debe poder</w:t>
-      </w:r>
-      <w:r>
-        <w:t xml:space="preserve"> </w:t>
-      </w:r>
-      <w:r>
-        <w:t xml:space="preserve">desasignar </w:t>
-      </w:r>
-      <w:r>
-        <w:t xml:space="preserve">permisos de visualización </w:t>
-      </w:r>
-      <w:r>
-        <w:t>de</w:t>
-      </w:r>
-      <w:r>
-        <w:t xml:space="preserve"> usuarios sobre una posición determinada.</w:t>
-      </w:r>
-    </w:p>
-    <w:p>
-      <w:pPr>
-        <w:pStyle w:val="Prrafodelista"/>
-        <w:numPr>
-          <w:ilvl w:val="0"/>
-          <w:numId w:val="39"/>
-        </w:numPr>
-      </w:pPr>
-      <w:r>
-        <w:t>Administradores, r</w:t>
-      </w:r>
-      <w:r>
-        <w:t>esponsables y usuarios con permisos</w:t>
-      </w:r>
-      <w:r>
-        <w:t xml:space="preserve"> pueden </w:t>
-      </w:r>
-      <w:r>
-        <w:t>visualizar</w:t>
-      </w:r>
-      <w:r>
-        <w:t xml:space="preserve"> qué usuarios tienen permisos de v</w:t>
-      </w:r>
-      <w:r>
-        <w:t>i</w:t>
-      </w:r>
-      <w:r>
-        <w:t>sualización sobre una posición.</w:t>
-      </w:r>
-    </w:p>
-    <w:p>
-      <w:pPr>
-        <w:pStyle w:val="Prrafodelista"/>
-        <w:numPr>
-          <w:ilvl w:val="0"/>
-          <w:numId w:val="39"/>
-        </w:numPr>
-      </w:pPr>
-      <w:r>
-        <w:t>El responsable de una posición o un usuario con permisos de visualización a una posición deben poder generar un listado de los movimientos de todos los bienes de uso que pertenezcan a una posición, o estén a cargo de un responsable.</w:t>
-      </w:r>
-    </w:p>
-    <w:p>
-      <w:pPr>
-        <w:pStyle w:val="Prrafodelista"/>
-        <w:numPr>
-          <w:ilvl w:val="0"/>
-          <w:numId w:val="39"/>
-        </w:numPr>
-      </w:pPr>
-      <w:r>
-        <w:t>El responsable de una posición o un usuario con permisos de visualización a una posición deben poder generar un listado de los bienes de uso en una posición o que estén a cargo de un responsable.</w:t>
-      </w:r>
-    </w:p>
-    <w:p>
-      <w:pPr>
-        <w:pStyle w:val="Ttulo3"/>
-      </w:pPr>
-      <w:r>
-        <w:t>Requerimientos no Funcionales</w:t>
-      </w:r>
-    </w:p>
-    <w:p>
-      <w:pPr>
-        <w:pStyle w:val="Prrafodelista"/>
-        <w:numPr>
-          <w:ilvl w:val="0"/>
-          <w:numId w:val="40"/>
-        </w:numPr>
-      </w:pPr>
-      <w:r>
-        <w:t xml:space="preserve">El sistema debe ser programado en </w:t>
-      </w:r>
-      <w:proofErr w:type="spellStart"/>
-      <w:r>
-        <w:t>Genexus</w:t>
-      </w:r>
-      <w:proofErr w:type="spellEnd"/>
-      <w:r>
-        <w:t xml:space="preserve"> X Ev1.</w:t>
-      </w:r>
-    </w:p>
-    <w:p>
-      <w:pPr>
-        <w:pStyle w:val="Prrafodelista"/>
-        <w:numPr>
-          <w:ilvl w:val="0"/>
-          <w:numId w:val="40"/>
-        </w:numPr>
-      </w:pPr>
-      <w:r>
-        <w:t>La base de datos del sistema debe estar en SQL Server 2008.</w:t>
-      </w:r>
-    </w:p>
-    <w:p>
-      <w:pPr>
-        <w:pStyle w:val="Prrafodelista"/>
-        <w:numPr>
-          <w:ilvl w:val="0"/>
-          <w:numId w:val="40"/>
-        </w:numPr>
-      </w:pPr>
-      <w:r>
-        <w:t>El sistema debe ser accesible únicamente desde la intranet de la empresa. No puede ser accedido a través de internet.</w:t>
-      </w:r>
-    </w:p>
-    <w:p>
-      <w:pPr>
-        <w:pStyle w:val="Prrafodelista"/>
-        <w:numPr>
-          <w:ilvl w:val="0"/>
-          <w:numId w:val="40"/>
-        </w:numPr>
-      </w:pPr>
-      <w:r>
-        <w:t>Ante cualquier acción del usuario, el tiempo máximo de respuesta del sistema debe ser de 10 segundos.</w:t>
-      </w:r>
-    </w:p>
-    <w:p>
-      <w:pPr>
-        <w:pStyle w:val="Prrafodelista"/>
-        <w:numPr>
-          <w:ilvl w:val="0"/>
-          <w:numId w:val="40"/>
-        </w:numPr>
-      </w:pPr>
-      <w:r>
         <w:t>El sistema debe ser web.</w:t>
       </w:r>
     </w:p>
     <w:p/>
     <w:sectPr>
-      <w:headerReference w:type="default" r:id="rId12"/>
-      <w:footerReference w:type="default" r:id="rId13"/>
+      <w:headerReference w:type="default" r:id="rId11"/>
+      <w:footerReference w:type="default" r:id="rId12"/>
       <w:pgSz w:w="12240" w:h="15840"/>
       <w:pgMar w:top="1417" w:right="1701" w:bottom="1417" w:left="1701" w:header="708" w:footer="708" w:gutter="0"/>
       <w:cols w:space="708"/>
@@ -3380,7 +3314,7 @@
 </file>
 
 <file path=word/endnotes.xml><?xml version="1.0" encoding="utf-8"?>
-<w:endnotes xmlns:wpc="http://schemas.microsoft.com/office/word/2010/wordprocessingCanvas" xmlns:mc="http://schemas.openxmlformats.org/markup-compatibility/2006" xmlns:o="urn:schemas-microsoft-com:office:office" xmlns:r="http://schemas.openxmlformats.org/officeDocument/2006/relationships" xmlns:m="http://schemas.openxmlformats.org/officeDocument/2006/math" xmlns:v="urn:schemas-microsoft-com:vml" xmlns:wp14="http://schemas.microsoft.com/office/word/2010/wordprocessingDrawing" xmlns:wp="http://schemas.openxmlformats.org/drawingml/2006/wordprocessingDrawing" xmlns:w10="urn:schemas-microsoft-com:office:word" xmlns:w="http://schemas.openxmlformats.org/wordprocessingml/2006/main" xmlns:w14="http://schemas.microsoft.com/office/word/2010/wordml" xmlns:wpg="http://schemas.microsoft.com/office/word/2010/wordprocessingGroup" xmlns:wpi="http://schemas.microsoft.com/office/word/2010/wordprocessingInk" xmlns:wne="http://schemas.microsoft.com/office/word/2006/wordml" xmlns:wps="http://schemas.microsoft.com/office/word/2010/wordprocessingShape" mc:Ignorable="w14 wp14">
+<w:endnotes xmlns:ve="http://schemas.openxmlformats.org/markup-compatibility/2006" xmlns:o="urn:schemas-microsoft-com:office:office" xmlns:r="http://schemas.openxmlformats.org/officeDocument/2006/relationships" xmlns:m="http://schemas.openxmlformats.org/officeDocument/2006/math" xmlns:v="urn:schemas-microsoft-com:vml" xmlns:wp="http://schemas.openxmlformats.org/drawingml/2006/wordprocessingDrawing" xmlns:w10="urn:schemas-microsoft-com:office:word" xmlns:w="http://schemas.openxmlformats.org/wordprocessingml/2006/main" xmlns:wne="http://schemas.microsoft.com/office/word/2006/wordml">
   <w:endnote w:type="separator" w:id="-1">
     <w:p>
       <w:pPr>
@@ -3405,7 +3339,7 @@
 </file>
 
 <file path=word/footer1.xml><?xml version="1.0" encoding="utf-8"?>
-<w:ftr xmlns:wpc="http://schemas.microsoft.com/office/word/2010/wordprocessingCanvas" xmlns:mc="http://schemas.openxmlformats.org/markup-compatibility/2006" xmlns:o="urn:schemas-microsoft-com:office:office" xmlns:r="http://schemas.openxmlformats.org/officeDocument/2006/relationships" xmlns:m="http://schemas.openxmlformats.org/officeDocument/2006/math" xmlns:v="urn:schemas-microsoft-com:vml" xmlns:wp14="http://schemas.microsoft.com/office/word/2010/wordprocessingDrawing" xmlns:wp="http://schemas.openxmlformats.org/drawingml/2006/wordprocessingDrawing" xmlns:w10="urn:schemas-microsoft-com:office:word" xmlns:w="http://schemas.openxmlformats.org/wordprocessingml/2006/main" xmlns:w14="http://schemas.microsoft.com/office/word/2010/wordml" xmlns:wpg="http://schemas.microsoft.com/office/word/2010/wordprocessingGroup" xmlns:wpi="http://schemas.microsoft.com/office/word/2010/wordprocessingInk" xmlns:wne="http://schemas.microsoft.com/office/word/2006/wordml" xmlns:wps="http://schemas.microsoft.com/office/word/2010/wordprocessingShape" mc:Ignorable="w14 wp14">
+<w:ftr xmlns:ve="http://schemas.openxmlformats.org/markup-compatibility/2006" xmlns:o="urn:schemas-microsoft-com:office:office" xmlns:r="http://schemas.openxmlformats.org/officeDocument/2006/relationships" xmlns:m="http://schemas.openxmlformats.org/officeDocument/2006/math" xmlns:v="urn:schemas-microsoft-com:vml" xmlns:wp="http://schemas.openxmlformats.org/drawingml/2006/wordprocessingDrawing" xmlns:w10="urn:schemas-microsoft-com:office:word" xmlns:w="http://schemas.openxmlformats.org/wordprocessingml/2006/main" xmlns:wne="http://schemas.microsoft.com/office/word/2006/wordml">
   <w:sdt>
     <w:sdtPr>
       <w:id w:val="5425450"/>
@@ -3414,7 +3348,6 @@
         <w:docPartUnique/>
       </w:docPartObj>
     </w:sdtPr>
-    <w:sdtEndPr/>
     <w:sdtContent>
       <w:sdt>
         <w:sdtPr>
@@ -3424,7 +3357,6 @@
             <w:docPartUnique/>
           </w:docPartObj>
         </w:sdtPr>
-        <w:sdtEndPr/>
         <w:sdtContent>
           <w:p>
             <w:pPr>
@@ -3468,7 +3400,7 @@
                 <w:b/>
                 <w:noProof/>
               </w:rPr>
-              <w:t>8</w:t>
+              <w:t>10</w:t>
             </w:r>
             <w:r>
               <w:rPr>
@@ -3508,7 +3440,7 @@
                 <w:b/>
                 <w:noProof/>
               </w:rPr>
-              <w:t>10</w:t>
+              <w:t>11</w:t>
             </w:r>
             <w:r>
               <w:rPr>
@@ -3532,7 +3464,7 @@
 </file>
 
 <file path=word/footnotes.xml><?xml version="1.0" encoding="utf-8"?>
-<w:footnotes xmlns:wpc="http://schemas.microsoft.com/office/word/2010/wordprocessingCanvas" xmlns:mc="http://schemas.openxmlformats.org/markup-compatibility/2006" xmlns:o="urn:schemas-microsoft-com:office:office" xmlns:r="http://schemas.openxmlformats.org/officeDocument/2006/relationships" xmlns:m="http://schemas.openxmlformats.org/officeDocument/2006/math" xmlns:v="urn:schemas-microsoft-com:vml" xmlns:wp14="http://schemas.microsoft.com/office/word/2010/wordprocessingDrawing" xmlns:wp="http://schemas.openxmlformats.org/drawingml/2006/wordprocessingDrawing" xmlns:w10="urn:schemas-microsoft-com:office:word" xmlns:w="http://schemas.openxmlformats.org/wordprocessingml/2006/main" xmlns:w14="http://schemas.microsoft.com/office/word/2010/wordml" xmlns:wpg="http://schemas.microsoft.com/office/word/2010/wordprocessingGroup" xmlns:wpi="http://schemas.microsoft.com/office/word/2010/wordprocessingInk" xmlns:wne="http://schemas.microsoft.com/office/word/2006/wordml" xmlns:wps="http://schemas.microsoft.com/office/word/2010/wordprocessingShape" mc:Ignorable="w14 wp14">
+<w:footnotes xmlns:ve="http://schemas.openxmlformats.org/markup-compatibility/2006" xmlns:o="urn:schemas-microsoft-com:office:office" xmlns:r="http://schemas.openxmlformats.org/officeDocument/2006/relationships" xmlns:m="http://schemas.openxmlformats.org/officeDocument/2006/math" xmlns:v="urn:schemas-microsoft-com:vml" xmlns:wp="http://schemas.openxmlformats.org/drawingml/2006/wordprocessingDrawing" xmlns:w10="urn:schemas-microsoft-com:office:word" xmlns:w="http://schemas.openxmlformats.org/wordprocessingml/2006/main" xmlns:wne="http://schemas.microsoft.com/office/word/2006/wordml">
   <w:footnote w:type="separator" w:id="-1">
     <w:p>
       <w:pPr>
@@ -3557,7 +3489,7 @@
 </file>
 
 <file path=word/header1.xml><?xml version="1.0" encoding="utf-8"?>
-<w:hdr xmlns:wpc="http://schemas.microsoft.com/office/word/2010/wordprocessingCanvas" xmlns:mc="http://schemas.openxmlformats.org/markup-compatibility/2006" xmlns:o="urn:schemas-microsoft-com:office:office" xmlns:r="http://schemas.openxmlformats.org/officeDocument/2006/relationships" xmlns:m="http://schemas.openxmlformats.org/officeDocument/2006/math" xmlns:v="urn:schemas-microsoft-com:vml" xmlns:wp14="http://schemas.microsoft.com/office/word/2010/wordprocessingDrawing" xmlns:wp="http://schemas.openxmlformats.org/drawingml/2006/wordprocessingDrawing" xmlns:w10="urn:schemas-microsoft-com:office:word" xmlns:w="http://schemas.openxmlformats.org/wordprocessingml/2006/main" xmlns:w14="http://schemas.microsoft.com/office/word/2010/wordml" xmlns:wpg="http://schemas.microsoft.com/office/word/2010/wordprocessingGroup" xmlns:wpi="http://schemas.microsoft.com/office/word/2010/wordprocessingInk" xmlns:wne="http://schemas.microsoft.com/office/word/2006/wordml" xmlns:wps="http://schemas.microsoft.com/office/word/2010/wordprocessingShape" mc:Ignorable="w14 wp14">
+<w:hdr xmlns:ve="http://schemas.openxmlformats.org/markup-compatibility/2006" xmlns:o="urn:schemas-microsoft-com:office:office" xmlns:r="http://schemas.openxmlformats.org/officeDocument/2006/relationships" xmlns:m="http://schemas.openxmlformats.org/officeDocument/2006/math" xmlns:v="urn:schemas-microsoft-com:vml" xmlns:wp="http://schemas.openxmlformats.org/drawingml/2006/wordprocessingDrawing" xmlns:w10="urn:schemas-microsoft-com:office:word" xmlns:w="http://schemas.openxmlformats.org/wordprocessingml/2006/main" xmlns:wne="http://schemas.microsoft.com/office/word/2006/wordml">
   <w:p>
     <w:pPr>
       <w:pStyle w:val="Encabezado"/>
@@ -3626,7 +3558,7 @@
 </file>
 
 <file path=word/numbering.xml><?xml version="1.0" encoding="utf-8"?>
-<w:numbering xmlns:wpc="http://schemas.microsoft.com/office/word/2010/wordprocessingCanvas" xmlns:mc="http://schemas.openxmlformats.org/markup-compatibility/2006" xmlns:o="urn:schemas-microsoft-com:office:office" xmlns:r="http://schemas.openxmlformats.org/officeDocument/2006/relationships" xmlns:m="http://schemas.openxmlformats.org/officeDocument/2006/math" xmlns:v="urn:schemas-microsoft-com:vml" xmlns:wp14="http://schemas.microsoft.com/office/word/2010/wordprocessingDrawing" xmlns:wp="http://schemas.openxmlformats.org/drawingml/2006/wordprocessingDrawing" xmlns:w10="urn:schemas-microsoft-com:office:word" xmlns:w="http://schemas.openxmlformats.org/wordprocessingml/2006/main" xmlns:w14="http://schemas.microsoft.com/office/word/2010/wordml" xmlns:wpg="http://schemas.microsoft.com/office/word/2010/wordprocessingGroup" xmlns:wpi="http://schemas.microsoft.com/office/word/2010/wordprocessingInk" xmlns:wne="http://schemas.microsoft.com/office/word/2006/wordml" xmlns:wps="http://schemas.microsoft.com/office/word/2010/wordprocessingShape" mc:Ignorable="w14 wp14">
+<w:numbering xmlns:ve="http://schemas.openxmlformats.org/markup-compatibility/2006" xmlns:o="urn:schemas-microsoft-com:office:office" xmlns:r="http://schemas.openxmlformats.org/officeDocument/2006/relationships" xmlns:m="http://schemas.openxmlformats.org/officeDocument/2006/math" xmlns:v="urn:schemas-microsoft-com:vml" xmlns:wp="http://schemas.openxmlformats.org/drawingml/2006/wordprocessingDrawing" xmlns:w10="urn:schemas-microsoft-com:office:word" xmlns:w="http://schemas.openxmlformats.org/wordprocessingml/2006/main" xmlns:wne="http://schemas.microsoft.com/office/word/2006/wordml">
   <w:numPicBullet w:numPicBulletId="0">
     <w:pict>
       <v:shapetype id="_x0000_t75" coordsize="21600,21600" o:spt="75" o:preferrelative="t" path="m@4@5l@4@11@9@11@9@5xe" filled="f" stroked="f">
@@ -3648,14 +3580,14 @@
         <v:path o:extrusionok="f" gradientshapeok="t" o:connecttype="rect"/>
         <o:lock v:ext="edit" aspectratio="t"/>
       </v:shapetype>
-      <v:shape id="_x0000_i1060" type="#_x0000_t75" style="width:11.25pt;height:11.25pt" o:bullet="t">
+      <v:shape id="_x0000_i1062" type="#_x0000_t75" style="width:11.25pt;height:11.25pt" o:bullet="t">
         <v:imagedata r:id="rId1" o:title="msoE48"/>
       </v:shape>
     </w:pict>
   </w:numPicBullet>
   <w:numPicBullet w:numPicBulletId="1">
     <w:pict>
-      <v:shape id="_x0000_i1061" type="#_x0000_t75" style="width:9pt;height:9pt" o:bullet="t">
+      <v:shape id="_x0000_i1063" type="#_x0000_t75" style="width:9pt;height:9pt" o:bullet="t">
         <v:imagedata r:id="rId2" o:title="BD15136_"/>
       </v:shape>
     </w:pict>
@@ -8384,7 +8316,7 @@
 </file>
 
 <file path=word/styles.xml><?xml version="1.0" encoding="utf-8"?>
-<w:styles xmlns:mc="http://schemas.openxmlformats.org/markup-compatibility/2006" xmlns:r="http://schemas.openxmlformats.org/officeDocument/2006/relationships" xmlns:w="http://schemas.openxmlformats.org/wordprocessingml/2006/main" xmlns:w14="http://schemas.microsoft.com/office/word/2010/wordml" mc:Ignorable="w14">
+<w:styles xmlns:r="http://schemas.openxmlformats.org/officeDocument/2006/relationships" xmlns:w="http://schemas.openxmlformats.org/wordprocessingml/2006/main">
   <w:docDefaults>
     <w:rPrDefault>
       <w:rPr>
@@ -8694,6 +8626,7 @@
     <w:uiPriority w:val="99"/>
     <w:semiHidden/>
     <w:unhideWhenUsed/>
+    <w:qFormat/>
     <w:tblPr>
       <w:tblInd w:w="0" w:type="dxa"/>
       <w:tblCellMar>
@@ -9428,7 +9361,7 @@
 </file>
 
 <file path=customXml/itemProps1.xml><?xml version="1.0" encoding="utf-8"?>
-<ds:datastoreItem xmlns:ds="http://schemas.openxmlformats.org/officeDocument/2006/customXml" ds:itemID="{4DE7152B-B52D-4140-9A4A-8B9DE8577D63}">
+<ds:datastoreItem xmlns:ds="http://schemas.openxmlformats.org/officeDocument/2006/customXml" ds:itemID="{B6430682-0780-41B3-9FCA-841FA08CCB69}">
   <ds:schemaRefs>
     <ds:schemaRef ds:uri="http://schemas.openxmlformats.org/officeDocument/2006/bibliography"/>
   </ds:schemaRefs>

</xml_diff>

<commit_message>
Entrega 4 menos los 2 últimos diagramas (puede que se cambie todo)
</commit_message>
<xml_diff>
--- a/TPSI2 - Entregable 2 - Descripción detallada del problema-v3.docx
+++ b/TPSI2 - Entregable 2 - Descripción detallada del problema-v3.docx
@@ -32,7 +32,7 @@
     </w:p>
     <w:p>
       <w:r>
-        <w:t>Para la realización de este trabajo sólo se tendrá en cuenta la el sistema de trazabilidad de bienes de uso. No se entrará en detalle respecto a los dos sistemas relacionados que se mencionaron en la entrega anterior, ni tampoco los mecanismos de notificaciones que se utilizan para informar a los usuarios los diferentes eventos que se producen.</w:t>
+        <w:t>Para la realización de este trabajo sólo se tendrá en cuenta el sistema de trazabilidad de bienes de uso. No se entrará en detalle respecto a los dos sistemas relacionados que se mencionaron en la entrega anterior, ni tampoco los mecanismos de notificaciones que se utilizan para informar a los usuarios los diferentes eventos que se producen.</w:t>
       </w:r>
     </w:p>
     <w:p>
@@ -348,7 +348,13 @@
     </w:p>
     <w:p>
       <w:r>
-        <w:t>La empresa se divide en posiciones, que generalmente coinciden con los sectores del organigrama, aunque hay excepciones, como por ejemplo los espacios comunes (pasillos, baños, comedor). Es por esto que no pueden usarse los sectores como referencia directa a usarse en el sistema.</w:t>
+        <w:t xml:space="preserve">La empresa se divide en posiciones, que generalmente coinciden con los sectores del organigrama, aunque hay excepciones, como por ejemplo los espacios comunes (pasillos, baños, comedor). Es por esto que </w:t>
+      </w:r>
+      <w:r>
+        <w:t>los sectores no pueden ser</w:t>
+      </w:r>
+      <w:r>
+        <w:t xml:space="preserve"> referencia directa a usarse en el sistema.</w:t>
       </w:r>
     </w:p>
     <w:p>
@@ -1108,6 +1114,18 @@
         </w:numPr>
       </w:pPr>
       <w:r>
+        <w:t>Números de serie.</w:t>
+      </w:r>
+    </w:p>
+    <w:p>
+      <w:pPr>
+        <w:pStyle w:val="Prrafodelista"/>
+        <w:numPr>
+          <w:ilvl w:val="1"/>
+          <w:numId w:val="26"/>
+        </w:numPr>
+      </w:pPr>
+      <w:r>
         <w:t>Otras etiquetas</w:t>
       </w:r>
       <w:r>
@@ -1346,6 +1364,7 @@
     <w:p>
       <w:pPr>
         <w:pStyle w:val="Ttulo3"/>
+        <w:ind w:left="360"/>
       </w:pPr>
       <w:r>
         <w:t>Estados de un movimiento de bien de uso</w:t>
@@ -1358,6 +1377,7 @@
           <w:ilvl w:val="0"/>
           <w:numId w:val="26"/>
         </w:numPr>
+        <w:ind w:left="1080"/>
       </w:pPr>
       <w:r>
         <w:rPr>
@@ -1376,6 +1396,7 @@
           <w:ilvl w:val="0"/>
           <w:numId w:val="26"/>
         </w:numPr>
+        <w:ind w:left="1080"/>
       </w:pPr>
       <w:r>
         <w:rPr>
@@ -1394,6 +1415,7 @@
           <w:ilvl w:val="0"/>
           <w:numId w:val="26"/>
         </w:numPr>
+        <w:ind w:left="1080"/>
       </w:pPr>
       <w:r>
         <w:rPr>
@@ -3400,7 +3422,7 @@
                 <w:b/>
                 <w:noProof/>
               </w:rPr>
-              <w:t>10</w:t>
+              <w:t>4</w:t>
             </w:r>
             <w:r>
               <w:rPr>
@@ -3580,14 +3602,14 @@
         <v:path o:extrusionok="f" gradientshapeok="t" o:connecttype="rect"/>
         <o:lock v:ext="edit" aspectratio="t"/>
       </v:shapetype>
-      <v:shape id="_x0000_i1062" type="#_x0000_t75" style="width:11.25pt;height:11.25pt" o:bullet="t">
+      <v:shape id="_x0000_i1038" type="#_x0000_t75" style="width:11.25pt;height:11.25pt" o:bullet="t">
         <v:imagedata r:id="rId1" o:title="msoE48"/>
       </v:shape>
     </w:pict>
   </w:numPicBullet>
   <w:numPicBullet w:numPicBulletId="1">
     <w:pict>
-      <v:shape id="_x0000_i1063" type="#_x0000_t75" style="width:9pt;height:9pt" o:bullet="t">
+      <v:shape id="_x0000_i1039" type="#_x0000_t75" style="width:9pt;height:9pt" o:bullet="t">
         <v:imagedata r:id="rId2" o:title="BD15136_"/>
       </v:shape>
     </w:pict>
@@ -9361,7 +9383,7 @@
 </file>
 
 <file path=customXml/itemProps1.xml><?xml version="1.0" encoding="utf-8"?>
-<ds:datastoreItem xmlns:ds="http://schemas.openxmlformats.org/officeDocument/2006/customXml" ds:itemID="{B6430682-0780-41B3-9FCA-841FA08CCB69}">
+<ds:datastoreItem xmlns:ds="http://schemas.openxmlformats.org/officeDocument/2006/customXml" ds:itemID="{C8CEA0CD-DD6E-48EE-8627-B9F2906A725B}">
   <ds:schemaRefs>
     <ds:schemaRef ds:uri="http://schemas.openxmlformats.org/officeDocument/2006/bibliography"/>
   </ds:schemaRefs>

</xml_diff>